<commit_message>
add weekly report for 11_18
</commit_message>
<xml_diff>
--- a/docs/Report11_18.docx
+++ b/docs/Report11_18.docx
@@ -66,17 +66,40 @@
         <w:spacing w:before="100" w:beforeAutospacing="1" w:after="100" w:afterAutospacing="1" w:line="240" w:lineRule="auto"/>
         <w:rPr>
           <w:rFonts w:ascii="Times New Roman" w:eastAsia="Times New Roman" w:hAnsi="Times New Roman" w:cs="Times New Roman"/>
-          <w:sz w:val="24"/>
-          <w:szCs w:val="24"/>
-        </w:rPr>
-      </w:pPr>
-      <w:r>
-        <w:rPr>
-          <w:rFonts w:ascii="Times New Roman" w:eastAsia="Times New Roman" w:hAnsi="Times New Roman" w:cs="Times New Roman"/>
+          <w:b/>
+          <w:bCs/>
+          <w:sz w:val="24"/>
+          <w:szCs w:val="24"/>
+        </w:rPr>
+      </w:pPr>
+      <w:r>
+        <w:rPr>
+          <w:rFonts w:ascii="Times New Roman" w:eastAsia="Times New Roman" w:hAnsi="Times New Roman" w:cs="Times New Roman"/>
+          <w:b/>
+          <w:bCs/>
           <w:sz w:val="24"/>
           <w:szCs w:val="24"/>
         </w:rPr>
         <w:t>What have your group done this week?</w:t>
+      </w:r>
+    </w:p>
+    <w:p>
+      <w:pPr>
+        <w:spacing w:before="100" w:beforeAutospacing="1" w:after="100" w:afterAutospacing="1" w:line="240" w:lineRule="auto"/>
+        <w:ind w:left="720"/>
+        <w:rPr>
+          <w:rFonts w:ascii="Times New Roman" w:eastAsia="Times New Roman" w:hAnsi="Times New Roman" w:cs="Times New Roman"/>
+          <w:sz w:val="24"/>
+          <w:szCs w:val="24"/>
+        </w:rPr>
+      </w:pPr>
+      <w:r>
+        <w:rPr>
+          <w:rFonts w:ascii="Times New Roman" w:eastAsia="Times New Roman" w:hAnsi="Times New Roman" w:cs="Times New Roman"/>
+          <w:sz w:val="24"/>
+          <w:szCs w:val="24"/>
+        </w:rPr>
+        <w:t>We continued to finish up the phase two of the project, we have the general parts of the webpage constructed, and the final paper started.</w:t>
       </w:r>
     </w:p>
     <w:p>
@@ -88,17 +111,81 @@
         <w:spacing w:before="100" w:beforeAutospacing="1" w:after="100" w:afterAutospacing="1" w:line="240" w:lineRule="auto"/>
         <w:rPr>
           <w:rFonts w:ascii="Times New Roman" w:eastAsia="Times New Roman" w:hAnsi="Times New Roman" w:cs="Times New Roman"/>
-          <w:sz w:val="24"/>
-          <w:szCs w:val="24"/>
-        </w:rPr>
-      </w:pPr>
-      <w:r>
-        <w:rPr>
-          <w:rFonts w:ascii="Times New Roman" w:eastAsia="Times New Roman" w:hAnsi="Times New Roman" w:cs="Times New Roman"/>
-          <w:sz w:val="24"/>
-          <w:szCs w:val="24"/>
-        </w:rPr>
-        <w:t>How does the work distributed among team members?</w:t>
+          <w:b/>
+          <w:bCs/>
+          <w:sz w:val="24"/>
+          <w:szCs w:val="24"/>
+        </w:rPr>
+      </w:pPr>
+      <w:r>
+        <w:rPr>
+          <w:rFonts w:ascii="Times New Roman" w:eastAsia="Times New Roman" w:hAnsi="Times New Roman" w:cs="Times New Roman"/>
+          <w:b/>
+          <w:bCs/>
+          <w:sz w:val="24"/>
+          <w:szCs w:val="24"/>
+        </w:rPr>
+        <w:t xml:space="preserve">How does the work </w:t>
+      </w:r>
+      <w:proofErr w:type="gramStart"/>
+      <w:r>
+        <w:rPr>
+          <w:rFonts w:ascii="Times New Roman" w:eastAsia="Times New Roman" w:hAnsi="Times New Roman" w:cs="Times New Roman"/>
+          <w:b/>
+          <w:bCs/>
+          <w:sz w:val="24"/>
+          <w:szCs w:val="24"/>
+        </w:rPr>
+        <w:t>distributed</w:t>
+      </w:r>
+      <w:proofErr w:type="gramEnd"/>
+      <w:r>
+        <w:rPr>
+          <w:rFonts w:ascii="Times New Roman" w:eastAsia="Times New Roman" w:hAnsi="Times New Roman" w:cs="Times New Roman"/>
+          <w:b/>
+          <w:bCs/>
+          <w:sz w:val="24"/>
+          <w:szCs w:val="24"/>
+        </w:rPr>
+        <w:t xml:space="preserve"> among team members?</w:t>
+      </w:r>
+    </w:p>
+    <w:p>
+      <w:pPr>
+        <w:spacing w:before="100" w:beforeAutospacing="1" w:after="100" w:afterAutospacing="1" w:line="240" w:lineRule="auto"/>
+        <w:ind w:left="720"/>
+        <w:rPr>
+          <w:rFonts w:ascii="Times New Roman" w:eastAsia="Times New Roman" w:hAnsi="Times New Roman" w:cs="Times New Roman"/>
+          <w:sz w:val="24"/>
+          <w:szCs w:val="24"/>
+        </w:rPr>
+      </w:pPr>
+      <w:r>
+        <w:rPr>
+          <w:rFonts w:ascii="Times New Roman" w:eastAsia="Times New Roman" w:hAnsi="Times New Roman" w:cs="Times New Roman"/>
+          <w:sz w:val="24"/>
+          <w:szCs w:val="24"/>
+        </w:rPr>
+        <w:t>Trevor Byler: has the hardware wired together, program running successfully, working on getting the graphing working for the real time data page on the website.</w:t>
+      </w:r>
+    </w:p>
+    <w:p>
+      <w:pPr>
+        <w:spacing w:before="100" w:beforeAutospacing="1" w:after="100" w:afterAutospacing="1" w:line="240" w:lineRule="auto"/>
+        <w:ind w:left="720"/>
+        <w:rPr>
+          <w:rFonts w:ascii="Times New Roman" w:eastAsia="Times New Roman" w:hAnsi="Times New Roman" w:cs="Times New Roman"/>
+          <w:sz w:val="24"/>
+          <w:szCs w:val="24"/>
+        </w:rPr>
+      </w:pPr>
+      <w:r>
+        <w:rPr>
+          <w:rFonts w:ascii="Times New Roman" w:eastAsia="Times New Roman" w:hAnsi="Times New Roman" w:cs="Times New Roman"/>
+          <w:sz w:val="24"/>
+          <w:szCs w:val="24"/>
+        </w:rPr>
+        <w:t>James Ritchie: did the basic HTML and CSS for the webpage, weekly report, began outlining for the final paper.</w:t>
       </w:r>
     </w:p>
     <w:p>
@@ -110,17 +197,80 @@
         <w:spacing w:before="100" w:beforeAutospacing="1" w:after="100" w:afterAutospacing="1" w:line="240" w:lineRule="auto"/>
         <w:rPr>
           <w:rFonts w:ascii="Times New Roman" w:eastAsia="Times New Roman" w:hAnsi="Times New Roman" w:cs="Times New Roman"/>
-          <w:sz w:val="24"/>
-          <w:szCs w:val="24"/>
-        </w:rPr>
-      </w:pPr>
-      <w:r>
-        <w:rPr>
-          <w:rFonts w:ascii="Times New Roman" w:eastAsia="Times New Roman" w:hAnsi="Times New Roman" w:cs="Times New Roman"/>
-          <w:sz w:val="24"/>
-          <w:szCs w:val="24"/>
-        </w:rPr>
-        <w:t>What issues your group faced? Technical and/or team work?</w:t>
+          <w:b/>
+          <w:bCs/>
+          <w:sz w:val="24"/>
+          <w:szCs w:val="24"/>
+        </w:rPr>
+      </w:pPr>
+      <w:r>
+        <w:rPr>
+          <w:rFonts w:ascii="Times New Roman" w:eastAsia="Times New Roman" w:hAnsi="Times New Roman" w:cs="Times New Roman"/>
+          <w:b/>
+          <w:bCs/>
+          <w:sz w:val="24"/>
+          <w:szCs w:val="24"/>
+        </w:rPr>
+        <w:t xml:space="preserve">What issues your group faced? Technical and/or </w:t>
+      </w:r>
+      <w:proofErr w:type="gramStart"/>
+      <w:r>
+        <w:rPr>
+          <w:rFonts w:ascii="Times New Roman" w:eastAsia="Times New Roman" w:hAnsi="Times New Roman" w:cs="Times New Roman"/>
+          <w:b/>
+          <w:bCs/>
+          <w:sz w:val="24"/>
+          <w:szCs w:val="24"/>
+        </w:rPr>
+        <w:t>team work</w:t>
+      </w:r>
+      <w:proofErr w:type="gramEnd"/>
+      <w:r>
+        <w:rPr>
+          <w:rFonts w:ascii="Times New Roman" w:eastAsia="Times New Roman" w:hAnsi="Times New Roman" w:cs="Times New Roman"/>
+          <w:b/>
+          <w:bCs/>
+          <w:sz w:val="24"/>
+          <w:szCs w:val="24"/>
+        </w:rPr>
+        <w:t>?</w:t>
+      </w:r>
+    </w:p>
+    <w:p>
+      <w:pPr>
+        <w:spacing w:before="100" w:beforeAutospacing="1" w:after="100" w:afterAutospacing="1" w:line="240" w:lineRule="auto"/>
+        <w:ind w:left="720"/>
+        <w:rPr>
+          <w:rFonts w:ascii="Times New Roman" w:eastAsia="Times New Roman" w:hAnsi="Times New Roman" w:cs="Times New Roman"/>
+          <w:sz w:val="24"/>
+          <w:szCs w:val="24"/>
+        </w:rPr>
+      </w:pPr>
+      <w:r>
+        <w:rPr>
+          <w:rFonts w:ascii="Times New Roman" w:eastAsia="Times New Roman" w:hAnsi="Times New Roman" w:cs="Times New Roman"/>
+          <w:sz w:val="24"/>
+          <w:szCs w:val="24"/>
+        </w:rPr>
+        <w:t xml:space="preserve">Trevor is working on getting a bug fixed with displaying our real time data on the webpage. Other than </w:t>
+      </w:r>
+      <w:proofErr w:type="gramStart"/>
+      <w:r>
+        <w:rPr>
+          <w:rFonts w:ascii="Times New Roman" w:eastAsia="Times New Roman" w:hAnsi="Times New Roman" w:cs="Times New Roman"/>
+          <w:sz w:val="24"/>
+          <w:szCs w:val="24"/>
+        </w:rPr>
+        <w:t>that</w:t>
+      </w:r>
+      <w:proofErr w:type="gramEnd"/>
+      <w:r>
+        <w:rPr>
+          <w:rFonts w:ascii="Times New Roman" w:eastAsia="Times New Roman" w:hAnsi="Times New Roman" w:cs="Times New Roman"/>
+          <w:sz w:val="24"/>
+          <w:szCs w:val="24"/>
+        </w:rPr>
+        <w:t xml:space="preserve"> no real issues besides trying to contribute and remain socially distanced.</w:t>
       </w:r>
     </w:p>
     <w:p>
@@ -132,17 +282,40 @@
         <w:spacing w:before="100" w:beforeAutospacing="1" w:after="100" w:afterAutospacing="1" w:line="240" w:lineRule="auto"/>
         <w:rPr>
           <w:rFonts w:ascii="Times New Roman" w:eastAsia="Times New Roman" w:hAnsi="Times New Roman" w:cs="Times New Roman"/>
-          <w:sz w:val="24"/>
-          <w:szCs w:val="24"/>
-        </w:rPr>
-      </w:pPr>
-      <w:r>
-        <w:rPr>
-          <w:rFonts w:ascii="Times New Roman" w:eastAsia="Times New Roman" w:hAnsi="Times New Roman" w:cs="Times New Roman"/>
+          <w:b/>
+          <w:bCs/>
+          <w:sz w:val="24"/>
+          <w:szCs w:val="24"/>
+        </w:rPr>
+      </w:pPr>
+      <w:r>
+        <w:rPr>
+          <w:rFonts w:ascii="Times New Roman" w:eastAsia="Times New Roman" w:hAnsi="Times New Roman" w:cs="Times New Roman"/>
+          <w:b/>
+          <w:bCs/>
           <w:sz w:val="24"/>
           <w:szCs w:val="24"/>
         </w:rPr>
         <w:t>What is the plan for next week?</w:t>
+      </w:r>
+    </w:p>
+    <w:p>
+      <w:pPr>
+        <w:spacing w:before="100" w:beforeAutospacing="1" w:after="100" w:afterAutospacing="1" w:line="240" w:lineRule="auto"/>
+        <w:ind w:left="720"/>
+        <w:rPr>
+          <w:rFonts w:ascii="Times New Roman" w:eastAsia="Times New Roman" w:hAnsi="Times New Roman" w:cs="Times New Roman"/>
+          <w:sz w:val="24"/>
+          <w:szCs w:val="24"/>
+        </w:rPr>
+      </w:pPr>
+      <w:r>
+        <w:rPr>
+          <w:rFonts w:ascii="Times New Roman" w:eastAsia="Times New Roman" w:hAnsi="Times New Roman" w:cs="Times New Roman"/>
+          <w:sz w:val="24"/>
+          <w:szCs w:val="24"/>
+        </w:rPr>
+        <w:t>The plan is to finalize the requirements for the final paper and presentation by the due dates on Saturday.</w:t>
       </w:r>
     </w:p>
     <w:p/>
@@ -437,6 +610,7 @@
     <w:lsdException w:name="HTML Sample" w:semiHidden="1" w:unhideWhenUsed="1"/>
     <w:lsdException w:name="HTML Typewriter" w:semiHidden="1" w:unhideWhenUsed="1"/>
     <w:lsdException w:name="HTML Variable" w:semiHidden="1" w:unhideWhenUsed="1"/>
+    <w:lsdException w:name="Normal Table" w:semiHidden="1" w:unhideWhenUsed="1"/>
     <w:lsdException w:name="annotation subject" w:semiHidden="1" w:unhideWhenUsed="1"/>
     <w:lsdException w:name="No List" w:semiHidden="1" w:unhideWhenUsed="1"/>
     <w:lsdException w:name="Outline List 1" w:semiHidden="1" w:unhideWhenUsed="1"/>
@@ -483,8 +657,10 @@
     <w:lsdException w:name="Table Subtle 2" w:semiHidden="1" w:unhideWhenUsed="1"/>
     <w:lsdException w:name="Table Web 1" w:semiHidden="1" w:unhideWhenUsed="1"/>
     <w:lsdException w:name="Table Web 2" w:semiHidden="1" w:unhideWhenUsed="1"/>
+    <w:lsdException w:name="Table Web 3" w:semiHidden="1" w:unhideWhenUsed="1"/>
     <w:lsdException w:name="Balloon Text" w:semiHidden="1" w:unhideWhenUsed="1"/>
     <w:lsdException w:name="Table Grid" w:uiPriority="39"/>
+    <w:lsdException w:name="Table Theme" w:semiHidden="1" w:unhideWhenUsed="1"/>
     <w:lsdException w:name="Placeholder Text" w:semiHidden="1"/>
     <w:lsdException w:name="No Spacing" w:uiPriority="1" w:qFormat="1"/>
     <w:lsdException w:name="Light Shading" w:uiPriority="60"/>

</xml_diff>